<commit_message>
Fecha de creación añadida
- Fecha de creación de la cuenta añadida en la BD.
- Clases DAO separadas.
</commit_message>
<xml_diff>
--- a/doc/UCM-CAU - Documentacion.docx
+++ b/doc/UCM-CAU - Documentacion.docx
@@ -82,7 +82,7 @@
           <w:rFonts w:ascii="Calibri" w:hAnsi="Calibri"/>
         </w:rPr>
         <w:drawing>
-          <wp:anchor behindDoc="0" distT="0" distB="0" distL="0" distR="0" simplePos="0" locked="0" layoutInCell="0" allowOverlap="1" relativeHeight="21">
+          <wp:anchor behindDoc="0" distT="0" distB="0" distL="0" distR="0" simplePos="0" locked="0" layoutInCell="0" allowOverlap="1" relativeHeight="20">
             <wp:simplePos x="0" y="0"/>
             <wp:positionH relativeFrom="column">
               <wp:align>center</wp:align>
@@ -210,7 +210,7 @@
           <w:rFonts w:ascii="Calibri" w:hAnsi="Calibri"/>
         </w:rPr>
         <w:drawing>
-          <wp:anchor behindDoc="0" distT="0" distB="0" distL="0" distR="0" simplePos="0" locked="0" layoutInCell="0" allowOverlap="1" relativeHeight="20">
+          <wp:anchor behindDoc="0" distT="0" distB="0" distL="0" distR="0" simplePos="0" locked="0" layoutInCell="0" allowOverlap="1" relativeHeight="22">
             <wp:simplePos x="0" y="0"/>
             <wp:positionH relativeFrom="column">
               <wp:align>center</wp:align>
@@ -218,7 +218,7 @@
             <wp:positionV relativeFrom="paragraph">
               <wp:posOffset>635</wp:posOffset>
             </wp:positionV>
-            <wp:extent cx="6120130" cy="1518920"/>
+            <wp:extent cx="6120130" cy="1540510"/>
             <wp:effectExtent l="0" t="0" r="0" b="0"/>
             <wp:wrapSquare wrapText="largest"/>
             <wp:docPr id="2" name="Imagen21" descr=""/>
@@ -243,7 +243,7 @@
                   <pic:spPr bwMode="auto">
                     <a:xfrm>
                       <a:off x="0" y="0"/>
-                      <a:ext cx="6120130" cy="1518920"/>
+                      <a:ext cx="6120130" cy="1540510"/>
                     </a:xfrm>
                     <a:prstGeom prst="rect">
                       <a:avLst/>
@@ -354,7 +354,7 @@
           <w:rFonts w:ascii="Calibri" w:hAnsi="Calibri"/>
         </w:rPr>
         <w:drawing>
-          <wp:anchor behindDoc="0" distT="0" distB="0" distL="0" distR="0" simplePos="0" locked="0" layoutInCell="0" allowOverlap="1" relativeHeight="22">
+          <wp:anchor behindDoc="0" distT="0" distB="0" distL="0" distR="0" simplePos="0" locked="0" layoutInCell="0" allowOverlap="1" relativeHeight="21">
             <wp:simplePos x="0" y="0"/>
             <wp:positionH relativeFrom="column">
               <wp:align>center</wp:align>

</xml_diff>